<commit_message>
Changed variabel names to be more unique
</commit_message>
<xml_diff>
--- a/docassemble/SmartDocx_sr/data/templates/legal-services-agreement_en-sr.docx
+++ b/docassemble/SmartDocx_sr/data/templates/legal-services-agreement_en-sr.docx
@@ -90,6 +90,16 @@
                 <w:szCs w:val="20"/>
                 <w:lang w:val="sr-Latn-RS"/>
               </w:rPr>
+              <w:t>lsa_</w:t>
+            </w:r>
+            <w:r>
+              <w:rPr>
+                <w:rFonts w:ascii="Times New Roman" w:hAnsi="Times New Roman" w:cs="Times New Roman"/>
+                <w:color w:val="FF0000"/>
+                <w:sz w:val="20"/>
+                <w:szCs w:val="20"/>
+                <w:lang w:val="sr-Latn-RS"/>
+              </w:rPr>
               <w:t>l</w:t>
             </w:r>
             <w:r>
@@ -102,6 +112,16 @@
               </w:rPr>
               <w:t>awyer</w:t>
             </w:r>
+            <w:r>
+              <w:rPr>
+                <w:rFonts w:ascii="Times New Roman" w:hAnsi="Times New Roman" w:cs="Times New Roman"/>
+                <w:color w:val="FF0000"/>
+                <w:sz w:val="20"/>
+                <w:szCs w:val="20"/>
+                <w:lang w:val="sr-Latn-RS"/>
+              </w:rPr>
+              <w:t>_individul</w:t>
+            </w:r>
             <w:proofErr w:type="spellEnd"/>
             <w:r>
               <w:rPr>
@@ -134,6 +154,16 @@
               <w:t xml:space="preserve">{{ </w:t>
             </w:r>
             <w:proofErr w:type="spellStart"/>
+            <w:r>
+              <w:rPr>
+                <w:rFonts w:ascii="Times New Roman" w:hAnsi="Times New Roman" w:cs="Times New Roman"/>
+                <w:color w:val="FF0000"/>
+                <w:sz w:val="20"/>
+                <w:szCs w:val="20"/>
+                <w:lang w:val="sr-Latn-RS"/>
+              </w:rPr>
+              <w:t>lsa_</w:t>
+            </w:r>
             <w:r>
               <w:rPr>
                 <w:rFonts w:ascii="Times New Roman" w:hAnsi="Times New Roman" w:cs="Times New Roman"/>
@@ -241,6 +271,24 @@
                 <w:color w:val="FF0000"/>
                 <w:sz w:val="20"/>
                 <w:szCs w:val="20"/>
+              </w:rPr>
+              <w:t>lsa</w:t>
+            </w:r>
+            <w:proofErr w:type="spellEnd"/>
+            <w:r>
+              <w:rPr>
+                <w:color w:val="FF0000"/>
+                <w:sz w:val="20"/>
+                <w:szCs w:val="20"/>
+              </w:rPr>
+              <w:t>_</w:t>
+            </w:r>
+            <w:proofErr w:type="spellStart"/>
+            <w:r>
+              <w:rPr>
+                <w:color w:val="FF0000"/>
+                <w:sz w:val="20"/>
+                <w:szCs w:val="20"/>
                 <w:lang w:val="sr-Latn-RS"/>
               </w:rPr>
               <w:t>clien</w:t>
@@ -254,6 +302,15 @@
               </w:rPr>
               <w:t>t</w:t>
             </w:r>
+            <w:r>
+              <w:rPr>
+                <w:color w:val="FF0000"/>
+                <w:sz w:val="20"/>
+                <w:szCs w:val="20"/>
+                <w:lang w:val="sr-Latn-RS"/>
+              </w:rPr>
+              <w:t>_individual</w:t>
+            </w:r>
             <w:proofErr w:type="spellEnd"/>
             <w:r>
               <w:rPr>
@@ -263,6 +320,24 @@
                 <w:lang w:val="sr-Cyrl-RS"/>
               </w:rPr>
               <w:t xml:space="preserve"> }}: {{ </w:t>
+            </w:r>
+            <w:proofErr w:type="spellStart"/>
+            <w:r>
+              <w:rPr>
+                <w:color w:val="FF0000"/>
+                <w:sz w:val="20"/>
+                <w:szCs w:val="20"/>
+              </w:rPr>
+              <w:t>lsa</w:t>
+            </w:r>
+            <w:proofErr w:type="spellEnd"/>
+            <w:r>
+              <w:rPr>
+                <w:color w:val="FF0000"/>
+                <w:sz w:val="20"/>
+                <w:szCs w:val="20"/>
+              </w:rPr>
+              <w:t>_</w:t>
             </w:r>
             <w:proofErr w:type="spellStart"/>
             <w:r>
@@ -668,6 +743,28 @@
                 <w:lang w:val="sr-Latn-RS"/>
               </w:rPr>
               <w:t xml:space="preserve">{{ </w:t>
+            </w:r>
+            <w:proofErr w:type="spellStart"/>
+            <w:r>
+              <w:rPr>
+                <w:rFonts w:ascii="Times New Roman" w:hAnsi="Times New Roman" w:cs="Times New Roman"/>
+                <w:color w:val="FF0000"/>
+                <w:sz w:val="20"/>
+                <w:szCs w:val="20"/>
+                <w:lang w:val="sr-Latn-RS"/>
+              </w:rPr>
+              <w:t>lsa</w:t>
+            </w:r>
+            <w:proofErr w:type="spellEnd"/>
+            <w:r>
+              <w:rPr>
+                <w:rFonts w:ascii="Times New Roman" w:hAnsi="Times New Roman" w:cs="Times New Roman"/>
+                <w:color w:val="FF0000"/>
+                <w:sz w:val="20"/>
+                <w:szCs w:val="20"/>
+                <w:lang w:val="sr-Latn-RS"/>
+              </w:rPr>
+              <w:t>_</w:t>
             </w:r>
             <w:proofErr w:type="spellStart"/>
             <w:r>
@@ -1075,8 +1172,28 @@
                 <w:szCs w:val="20"/>
                 <w:lang w:val="sr-Latn-RS"/>
               </w:rPr>
+              <w:t>lsa_</w:t>
+            </w:r>
+            <w:r>
+              <w:rPr>
+                <w:rFonts w:ascii="Times New Roman" w:hAnsi="Times New Roman" w:cs="Times New Roman"/>
+                <w:color w:val="FF0000"/>
+                <w:sz w:val="20"/>
+                <w:szCs w:val="20"/>
+                <w:lang w:val="sr-Latn-RS"/>
+              </w:rPr>
               <w:t>lawyer</w:t>
             </w:r>
+            <w:r>
+              <w:rPr>
+                <w:rFonts w:ascii="Times New Roman" w:hAnsi="Times New Roman" w:cs="Times New Roman"/>
+                <w:color w:val="FF0000"/>
+                <w:sz w:val="20"/>
+                <w:szCs w:val="20"/>
+                <w:lang w:val="sr-Latn-RS"/>
+              </w:rPr>
+              <w:t>_individual</w:t>
+            </w:r>
             <w:proofErr w:type="spellEnd"/>
             <w:r>
               <w:rPr>
@@ -1108,6 +1225,17 @@
               </w:rPr>
               <w:t xml:space="preserve">{{ </w:t>
             </w:r>
+            <w:proofErr w:type="spellStart"/>
+            <w:r>
+              <w:rPr>
+                <w:rFonts w:ascii="Times New Roman" w:hAnsi="Times New Roman" w:cs="Times New Roman"/>
+                <w:color w:val="FF0000"/>
+                <w:sz w:val="20"/>
+                <w:szCs w:val="20"/>
+                <w:lang w:val="sr-Latn-RS"/>
+              </w:rPr>
+              <w:t>lsa_</w:t>
+            </w:r>
             <w:r>
               <w:rPr>
                 <w:rFonts w:ascii="Times New Roman" w:hAnsi="Times New Roman" w:cs="Times New Roman"/>
@@ -1128,6 +1256,7 @@
               </w:rPr>
               <w:t>address</w:t>
             </w:r>
+            <w:proofErr w:type="spellEnd"/>
             <w:r>
               <w:rPr>
                 <w:rFonts w:ascii="Times New Roman" w:hAnsi="Times New Roman" w:cs="Times New Roman"/>
@@ -1199,6 +1328,7 @@
               </w:rPr>
               <w:t xml:space="preserve"> </w:t>
             </w:r>
+            <w:proofErr w:type="gramStart"/>
             <w:r>
               <w:rPr>
                 <w:color w:val="FF0000"/>
@@ -1213,10 +1343,38 @@
                 <w:color w:val="FF0000"/>
                 <w:sz w:val="20"/>
                 <w:szCs w:val="20"/>
+              </w:rPr>
+              <w:t>lsa</w:t>
+            </w:r>
+            <w:proofErr w:type="spellEnd"/>
+            <w:proofErr w:type="gramEnd"/>
+            <w:r>
+              <w:rPr>
+                <w:color w:val="FF0000"/>
+                <w:sz w:val="20"/>
+                <w:szCs w:val="20"/>
+              </w:rPr>
+              <w:t>_</w:t>
+            </w:r>
+            <w:proofErr w:type="spellStart"/>
+            <w:r>
+              <w:rPr>
+                <w:color w:val="FF0000"/>
+                <w:sz w:val="20"/>
+                <w:szCs w:val="20"/>
                 <w:lang w:val="sr-Latn-RS"/>
               </w:rPr>
               <w:t>client</w:t>
             </w:r>
+            <w:r>
+              <w:rPr>
+                <w:color w:val="FF0000"/>
+                <w:sz w:val="20"/>
+                <w:szCs w:val="20"/>
+                <w:lang w:val="sr-Latn-RS"/>
+              </w:rPr>
+              <w:t>_indivisual</w:t>
+            </w:r>
             <w:proofErr w:type="spellEnd"/>
             <w:r>
               <w:rPr>
@@ -1248,6 +1406,24 @@
                 <w:color w:val="FF0000"/>
                 <w:sz w:val="20"/>
                 <w:szCs w:val="20"/>
+              </w:rPr>
+              <w:t>lsa</w:t>
+            </w:r>
+            <w:proofErr w:type="spellEnd"/>
+            <w:r>
+              <w:rPr>
+                <w:color w:val="FF0000"/>
+                <w:sz w:val="20"/>
+                <w:szCs w:val="20"/>
+              </w:rPr>
+              <w:t>_</w:t>
+            </w:r>
+            <w:proofErr w:type="spellStart"/>
+            <w:r>
+              <w:rPr>
+                <w:color w:val="FF0000"/>
+                <w:sz w:val="20"/>
+                <w:szCs w:val="20"/>
                 <w:lang w:val="sr-Latn-RS"/>
               </w:rPr>
               <w:t>client_</w:t>
@@ -1677,20 +1853,34 @@
             <w:proofErr w:type="spellStart"/>
             <w:r>
               <w:rPr>
-                <w:color w:val="FF0000"/>
-                <w:sz w:val="20"/>
-                <w:szCs w:val="20"/>
-              </w:rPr>
-              <w:t>fee</w:t>
-            </w:r>
+                <w:rFonts w:ascii="Times New Roman" w:hAnsi="Times New Roman" w:cs="Times New Roman"/>
+                <w:color w:val="FF0000"/>
+                <w:sz w:val="20"/>
+                <w:szCs w:val="20"/>
+                <w:lang w:val="sr-Latn-RS"/>
+              </w:rPr>
+              <w:t>lsa</w:t>
+            </w:r>
+            <w:proofErr w:type="spellEnd"/>
             <w:proofErr w:type="gramEnd"/>
             <w:r>
               <w:rPr>
-                <w:color w:val="FF0000"/>
-                <w:sz w:val="20"/>
-                <w:szCs w:val="20"/>
-              </w:rPr>
-              <w:t>_amount</w:t>
+                <w:rFonts w:ascii="Times New Roman" w:hAnsi="Times New Roman" w:cs="Times New Roman"/>
+                <w:color w:val="FF0000"/>
+                <w:sz w:val="20"/>
+                <w:szCs w:val="20"/>
+                <w:lang w:val="sr-Latn-RS"/>
+              </w:rPr>
+              <w:t>_</w:t>
+            </w:r>
+            <w:proofErr w:type="spellStart"/>
+            <w:r>
+              <w:rPr>
+                <w:color w:val="FF0000"/>
+                <w:sz w:val="20"/>
+                <w:szCs w:val="20"/>
+              </w:rPr>
+              <w:t>fee_amount</w:t>
             </w:r>
             <w:proofErr w:type="spellEnd"/>
             <w:r>
@@ -1769,6 +1959,7 @@
                 <w:sz w:val="20"/>
                 <w:szCs w:val="20"/>
               </w:rPr>
+              <w:lastRenderedPageBreak/>
               <w:t>The Client can pay the Fee from the previous paragraph to the</w:t>
             </w:r>
             <w:r>
@@ -1865,7 +2056,6 @@
                 <w:szCs w:val="20"/>
                 <w:lang w:val="sr-Latn-RS"/>
               </w:rPr>
-              <w:lastRenderedPageBreak/>
               <w:t>separately</w:t>
             </w:r>
             <w:proofErr w:type="spellEnd"/>
@@ -2901,6 +3091,16 @@
         <w:t xml:space="preserve">{{ </w:t>
       </w:r>
       <w:proofErr w:type="spellStart"/>
+      <w:r>
+        <w:rPr>
+          <w:rFonts w:ascii="Times New Roman" w:hAnsi="Times New Roman" w:cs="Times New Roman"/>
+          <w:color w:val="FF0000"/>
+          <w:sz w:val="20"/>
+          <w:szCs w:val="20"/>
+          <w:lang w:val="sr-Latn-RS"/>
+        </w:rPr>
+        <w:t>lsa_</w:t>
+      </w:r>
       <w:r>
         <w:rPr>
           <w:rFonts w:ascii="Times New Roman" w:hAnsi="Times New Roman" w:cs="Times New Roman"/>
@@ -2983,7 +3183,27 @@
           <w:szCs w:val="20"/>
           <w:lang w:val="sr-Latn-RS"/>
         </w:rPr>
+        <w:t>lsa_</w:t>
+      </w:r>
+      <w:r>
+        <w:rPr>
+          <w:rFonts w:ascii="Times New Roman" w:hAnsi="Times New Roman" w:cs="Times New Roman"/>
+          <w:color w:val="FF0000"/>
+          <w:sz w:val="20"/>
+          <w:szCs w:val="20"/>
+          <w:lang w:val="sr-Latn-RS"/>
+        </w:rPr>
         <w:t>client</w:t>
+      </w:r>
+      <w:r>
+        <w:rPr>
+          <w:rFonts w:ascii="Times New Roman" w:hAnsi="Times New Roman" w:cs="Times New Roman"/>
+          <w:color w:val="FF0000"/>
+          <w:sz w:val="20"/>
+          <w:szCs w:val="20"/>
+          <w:lang w:val="sr-Latn-RS"/>
+        </w:rPr>
+        <w:t>_individual</w:t>
       </w:r>
       <w:proofErr w:type="spellEnd"/>
       <w:r>
@@ -3030,6 +3250,7 @@
           <w:szCs w:val="20"/>
         </w:rPr>
       </w:pPr>
+      <w:proofErr w:type="gramStart"/>
       <w:r>
         <w:rPr>
           <w:rFonts w:ascii="Times New Roman" w:hAnsi="Times New Roman" w:cs="Times New Roman"/>
@@ -3045,8 +3266,25 @@
       <w:r>
         <w:rPr>
           <w:rFonts w:ascii="Times New Roman" w:hAnsi="Times New Roman" w:cs="Times New Roman"/>
-          <w:b/>
-          <w:bCs/>
+          <w:color w:val="FF0000"/>
+          <w:sz w:val="20"/>
+          <w:szCs w:val="20"/>
+        </w:rPr>
+        <w:t>lsa</w:t>
+      </w:r>
+      <w:proofErr w:type="gramEnd"/>
+      <w:r>
+        <w:rPr>
+          <w:rFonts w:ascii="Times New Roman" w:hAnsi="Times New Roman" w:cs="Times New Roman"/>
+          <w:color w:val="FF0000"/>
+          <w:sz w:val="20"/>
+          <w:szCs w:val="20"/>
+        </w:rPr>
+        <w:t>_</w:t>
+      </w:r>
+      <w:r>
+        <w:rPr>
+          <w:rFonts w:ascii="Times New Roman" w:hAnsi="Times New Roman" w:cs="Times New Roman"/>
           <w:color w:val="FF0000"/>
           <w:sz w:val="20"/>
           <w:szCs w:val="20"/>
@@ -3147,7 +3385,27 @@
           <w:szCs w:val="20"/>
           <w:lang w:val="sr-Latn-RS"/>
         </w:rPr>
+        <w:t>lsa_</w:t>
+      </w:r>
+      <w:r>
+        <w:rPr>
+          <w:rFonts w:ascii="Times New Roman" w:hAnsi="Times New Roman" w:cs="Times New Roman"/>
+          <w:color w:val="FF0000"/>
+          <w:sz w:val="20"/>
+          <w:szCs w:val="20"/>
+          <w:lang w:val="sr-Latn-RS"/>
+        </w:rPr>
         <w:t>lawyer</w:t>
+      </w:r>
+      <w:r>
+        <w:rPr>
+          <w:rFonts w:ascii="Times New Roman" w:hAnsi="Times New Roman" w:cs="Times New Roman"/>
+          <w:color w:val="FF0000"/>
+          <w:sz w:val="20"/>
+          <w:szCs w:val="20"/>
+          <w:lang w:val="sr-Latn-RS"/>
+        </w:rPr>
+        <w:t>_individual</w:t>
       </w:r>
       <w:proofErr w:type="spellEnd"/>
       <w:r>

</xml_diff>

<commit_message>
fixed spelling in word template
</commit_message>
<xml_diff>
--- a/docassemble/SmartDocx_sr/data/templates/legal-services-agreement_en-sr.docx
+++ b/docassemble/SmartDocx_sr/data/templates/legal-services-agreement_en-sr.docx
@@ -1348,7 +1348,6 @@
               </w:rPr>
               <w:t xml:space="preserve"> </w:t>
             </w:r>
-            <w:proofErr w:type="gramStart"/>
             <w:r>
               <w:rPr>
                 <w:color w:val="FF0000"/>
@@ -1367,7 +1366,6 @@
               <w:t>lsa</w:t>
             </w:r>
             <w:proofErr w:type="spellEnd"/>
-            <w:proofErr w:type="gramEnd"/>
             <w:r>
               <w:rPr>
                 <w:color w:val="FF0000"/>
@@ -1393,7 +1391,25 @@
                 <w:szCs w:val="20"/>
                 <w:lang w:val="sr-Latn-RS"/>
               </w:rPr>
-              <w:t>_indivisual</w:t>
+              <w:t>_indivi</w:t>
+            </w:r>
+            <w:r>
+              <w:rPr>
+                <w:color w:val="FF0000"/>
+                <w:sz w:val="20"/>
+                <w:szCs w:val="20"/>
+                <w:lang w:val="sr-Latn-RS"/>
+              </w:rPr>
+              <w:t>d</w:t>
+            </w:r>
+            <w:r>
+              <w:rPr>
+                <w:color w:val="FF0000"/>
+                <w:sz w:val="20"/>
+                <w:szCs w:val="20"/>
+                <w:lang w:val="sr-Latn-RS"/>
+              </w:rPr>
+              <w:t>ual</w:t>
             </w:r>
             <w:proofErr w:type="spellEnd"/>
             <w:r>

</xml_diff>